<commit_message>
Iniziato CM 0.09, riorganizzazione struttura cartelle
</commit_message>
<xml_diff>
--- a/Documentazione/Documenti di Progetto/Documento di Progetto/EasyGDPR_DocProg_0.02.docx
+++ b/Documentazione/Documenti di Progetto/Documento di Progetto/EasyGDPR_DocProg_0.02.docx
@@ -637,7 +637,10 @@
               <w:cnfStyle w:val="000000000000" w:firstRow="0" w:lastRow="0" w:firstColumn="0" w:lastColumn="0" w:oddVBand="0" w:evenVBand="0" w:oddHBand="0" w:evenHBand="0" w:firstRowFirstColumn="0" w:firstRowLastColumn="0" w:lastRowFirstColumn="0" w:lastRowLastColumn="0"/>
             </w:pPr>
             <w:r>
-              <w:t>Inserimento DFD, diagramma E-R, diagramma dei casi d’uso e modifica del testo.</w:t>
+              <w:t xml:space="preserve">Inserimento </w:t>
+            </w:r>
+            <w:r>
+              <w:t>UCD e DFD</w:t>
             </w:r>
           </w:p>
         </w:tc>
@@ -853,7 +856,7 @@
             </w:rPr>
             <w:fldChar w:fldCharType="separate"/>
           </w:r>
-          <w:hyperlink w:anchor="_Toc536455521" w:history="1">
+          <w:hyperlink w:anchor="_Toc536540531" w:history="1">
             <w:r>
               <w:rPr>
                 <w:rStyle w:val="Collegamentoipertestuale"/>
@@ -892,7 +895,7 @@
               <w:rPr>
                 <w:webHidden/>
               </w:rPr>
-              <w:instrText xml:space="preserve"> PAGEREF _Toc536455521 \h </w:instrText>
+              <w:instrText xml:space="preserve"> PAGEREF _Toc536540531 \h </w:instrText>
             </w:r>
             <w:r>
               <w:rPr>
@@ -934,7 +937,7 @@
               <w:szCs w:val="22"/>
             </w:rPr>
           </w:pPr>
-          <w:hyperlink w:anchor="_Toc536455522" w:history="1">
+          <w:hyperlink w:anchor="_Toc536540532" w:history="1">
             <w:r>
               <w:rPr>
                 <w:rStyle w:val="Collegamentoipertestuale"/>
@@ -978,7 +981,7 @@
                 <w:noProof/>
                 <w:webHidden/>
               </w:rPr>
-              <w:instrText xml:space="preserve"> PAGEREF _Toc536455522 \h </w:instrText>
+              <w:instrText xml:space="preserve"> PAGEREF _Toc536540532 \h </w:instrText>
             </w:r>
             <w:r>
               <w:rPr>
@@ -1020,7 +1023,7 @@
               <w:szCs w:val="22"/>
             </w:rPr>
           </w:pPr>
-          <w:hyperlink w:anchor="_Toc536455523" w:history="1">
+          <w:hyperlink w:anchor="_Toc536540533" w:history="1">
             <w:r>
               <w:rPr>
                 <w:rStyle w:val="Collegamentoipertestuale"/>
@@ -1059,7 +1062,7 @@
               <w:rPr>
                 <w:webHidden/>
               </w:rPr>
-              <w:instrText xml:space="preserve"> PAGEREF _Toc536455523 \h </w:instrText>
+              <w:instrText xml:space="preserve"> PAGEREF _Toc536540533 \h </w:instrText>
             </w:r>
             <w:r>
               <w:rPr>
@@ -1101,7 +1104,7 @@
               <w:szCs w:val="22"/>
             </w:rPr>
           </w:pPr>
-          <w:hyperlink w:anchor="_Toc536455524" w:history="1">
+          <w:hyperlink w:anchor="_Toc536540534" w:history="1">
             <w:r>
               <w:rPr>
                 <w:rStyle w:val="Collegamentoipertestuale"/>
@@ -1145,7 +1148,7 @@
                 <w:noProof/>
                 <w:webHidden/>
               </w:rPr>
-              <w:instrText xml:space="preserve"> PAGEREF _Toc536455524 \h </w:instrText>
+              <w:instrText xml:space="preserve"> PAGEREF _Toc536540534 \h </w:instrText>
             </w:r>
             <w:r>
               <w:rPr>
@@ -1175,8 +1178,6 @@
               <w:fldChar w:fldCharType="end"/>
             </w:r>
           </w:hyperlink>
-          <w:bookmarkStart w:id="3" w:name="_GoBack"/>
-          <w:bookmarkEnd w:id="3"/>
         </w:p>
         <w:p>
           <w:pPr>
@@ -1193,7 +1194,7 @@
               <w:szCs w:val="22"/>
             </w:rPr>
           </w:pPr>
-          <w:hyperlink w:anchor="_Toc536455525" w:history="1">
+          <w:hyperlink w:anchor="_Toc536540535" w:history="1">
             <w:r>
               <w:rPr>
                 <w:rStyle w:val="Collegamentoipertestuale"/>
@@ -1237,7 +1238,7 @@
                 <w:noProof/>
                 <w:webHidden/>
               </w:rPr>
-              <w:instrText xml:space="preserve"> PAGEREF _Toc536455525 \h </w:instrText>
+              <w:instrText xml:space="preserve"> PAGEREF _Toc536540535 \h </w:instrText>
             </w:r>
             <w:r>
               <w:rPr>
@@ -1283,7 +1284,7 @@
               <w:lang w:eastAsia="it-IT"/>
             </w:rPr>
           </w:pPr>
-          <w:hyperlink w:anchor="_Toc536455526" w:history="1">
+          <w:hyperlink w:anchor="_Toc536540536" w:history="1">
             <w:r>
               <w:rPr>
                 <w:rStyle w:val="Collegamentoipertestuale"/>
@@ -1310,7 +1311,7 @@
                 <w:noProof/>
                 <w:webHidden/>
               </w:rPr>
-              <w:instrText xml:space="preserve"> PAGEREF _Toc536455526 \h </w:instrText>
+              <w:instrText xml:space="preserve"> PAGEREF _Toc536540536 \h </w:instrText>
             </w:r>
             <w:r>
               <w:rPr>
@@ -1356,7 +1357,7 @@
               <w:lang w:eastAsia="it-IT"/>
             </w:rPr>
           </w:pPr>
-          <w:hyperlink w:anchor="_Toc536455527" w:history="1">
+          <w:hyperlink w:anchor="_Toc536540537" w:history="1">
             <w:r>
               <w:rPr>
                 <w:rStyle w:val="Collegamentoipertestuale"/>
@@ -1383,7 +1384,7 @@
                 <w:noProof/>
                 <w:webHidden/>
               </w:rPr>
-              <w:instrText xml:space="preserve"> PAGEREF _Toc536455527 \h </w:instrText>
+              <w:instrText xml:space="preserve"> PAGEREF _Toc536540537 \h </w:instrText>
             </w:r>
             <w:r>
               <w:rPr>
@@ -1429,7 +1430,7 @@
               <w:lang w:eastAsia="it-IT"/>
             </w:rPr>
           </w:pPr>
-          <w:hyperlink w:anchor="_Toc536455528" w:history="1">
+          <w:hyperlink w:anchor="_Toc536540538" w:history="1">
             <w:r>
               <w:rPr>
                 <w:rStyle w:val="Collegamentoipertestuale"/>
@@ -1456,7 +1457,7 @@
                 <w:noProof/>
                 <w:webHidden/>
               </w:rPr>
-              <w:instrText xml:space="preserve"> PAGEREF _Toc536455528 \h </w:instrText>
+              <w:instrText xml:space="preserve"> PAGEREF _Toc536540538 \h </w:instrText>
             </w:r>
             <w:r>
               <w:rPr>
@@ -1502,7 +1503,7 @@
               <w:lang w:eastAsia="it-IT"/>
             </w:rPr>
           </w:pPr>
-          <w:hyperlink w:anchor="_Toc536455529" w:history="1">
+          <w:hyperlink w:anchor="_Toc536540539" w:history="1">
             <w:r>
               <w:rPr>
                 <w:rStyle w:val="Collegamentoipertestuale"/>
@@ -1529,7 +1530,7 @@
                 <w:noProof/>
                 <w:webHidden/>
               </w:rPr>
-              <w:instrText xml:space="preserve"> PAGEREF _Toc536455529 \h </w:instrText>
+              <w:instrText xml:space="preserve"> PAGEREF _Toc536540539 \h </w:instrText>
             </w:r>
             <w:r>
               <w:rPr>
@@ -1575,7 +1576,7 @@
               <w:szCs w:val="22"/>
             </w:rPr>
           </w:pPr>
-          <w:hyperlink w:anchor="_Toc536455530" w:history="1">
+          <w:hyperlink w:anchor="_Toc536540540" w:history="1">
             <w:r>
               <w:rPr>
                 <w:rStyle w:val="Collegamentoipertestuale"/>
@@ -1619,7 +1620,7 @@
                 <w:noProof/>
                 <w:webHidden/>
               </w:rPr>
-              <w:instrText xml:space="preserve"> PAGEREF _Toc536455530 \h </w:instrText>
+              <w:instrText xml:space="preserve"> PAGEREF _Toc536540540 \h </w:instrText>
             </w:r>
             <w:r>
               <w:rPr>
@@ -1666,7 +1667,7 @@
               <w:lang w:eastAsia="it-IT"/>
             </w:rPr>
           </w:pPr>
-          <w:hyperlink w:anchor="_Toc536455531" w:history="1">
+          <w:hyperlink w:anchor="_Toc536540541" w:history="1">
             <w:r>
               <w:rPr>
                 <w:rStyle w:val="Collegamentoipertestuale"/>
@@ -1711,7 +1712,7 @@
                 <w:noProof/>
                 <w:webHidden/>
               </w:rPr>
-              <w:instrText xml:space="preserve"> PAGEREF _Toc536455531 \h </w:instrText>
+              <w:instrText xml:space="preserve"> PAGEREF _Toc536540541 \h </w:instrText>
             </w:r>
             <w:r>
               <w:rPr>
@@ -1758,7 +1759,7 @@
               <w:lang w:eastAsia="it-IT"/>
             </w:rPr>
           </w:pPr>
-          <w:hyperlink w:anchor="_Toc536455532" w:history="1">
+          <w:hyperlink w:anchor="_Toc536540542" w:history="1">
             <w:r>
               <w:rPr>
                 <w:rStyle w:val="Collegamentoipertestuale"/>
@@ -1803,7 +1804,7 @@
                 <w:noProof/>
                 <w:webHidden/>
               </w:rPr>
-              <w:instrText xml:space="preserve"> PAGEREF _Toc536455532 \h </w:instrText>
+              <w:instrText xml:space="preserve"> PAGEREF _Toc536540542 \h </w:instrText>
             </w:r>
             <w:r>
               <w:rPr>
@@ -1849,7 +1850,7 @@
               <w:szCs w:val="22"/>
             </w:rPr>
           </w:pPr>
-          <w:hyperlink w:anchor="_Toc536455533" w:history="1">
+          <w:hyperlink w:anchor="_Toc536540543" w:history="1">
             <w:r>
               <w:rPr>
                 <w:rStyle w:val="Collegamentoipertestuale"/>
@@ -1893,7 +1894,7 @@
                 <w:noProof/>
                 <w:webHidden/>
               </w:rPr>
-              <w:instrText xml:space="preserve"> PAGEREF _Toc536455533 \h </w:instrText>
+              <w:instrText xml:space="preserve"> PAGEREF _Toc536540543 \h </w:instrText>
             </w:r>
             <w:r>
               <w:rPr>
@@ -1940,7 +1941,7 @@
               <w:lang w:eastAsia="it-IT"/>
             </w:rPr>
           </w:pPr>
-          <w:hyperlink w:anchor="_Toc536455534" w:history="1">
+          <w:hyperlink w:anchor="_Toc536540544" w:history="1">
             <w:r>
               <w:rPr>
                 <w:rStyle w:val="Collegamentoipertestuale"/>
@@ -1985,7 +1986,7 @@
                 <w:noProof/>
                 <w:webHidden/>
               </w:rPr>
-              <w:instrText xml:space="preserve"> PAGEREF _Toc536455534 \h </w:instrText>
+              <w:instrText xml:space="preserve"> PAGEREF _Toc536540544 \h </w:instrText>
             </w:r>
             <w:r>
               <w:rPr>
@@ -2032,7 +2033,7 @@
               <w:lang w:eastAsia="it-IT"/>
             </w:rPr>
           </w:pPr>
-          <w:hyperlink w:anchor="_Toc536455535" w:history="1">
+          <w:hyperlink w:anchor="_Toc536540545" w:history="1">
             <w:r>
               <w:rPr>
                 <w:rStyle w:val="Collegamentoipertestuale"/>
@@ -2077,7 +2078,7 @@
                 <w:noProof/>
                 <w:webHidden/>
               </w:rPr>
-              <w:instrText xml:space="preserve"> PAGEREF _Toc536455535 \h </w:instrText>
+              <w:instrText xml:space="preserve"> PAGEREF _Toc536540545 \h </w:instrText>
             </w:r>
             <w:r>
               <w:rPr>
@@ -2124,7 +2125,7 @@
               <w:lang w:eastAsia="it-IT"/>
             </w:rPr>
           </w:pPr>
-          <w:hyperlink w:anchor="_Toc536455536" w:history="1">
+          <w:hyperlink w:anchor="_Toc536540546" w:history="1">
             <w:r>
               <w:rPr>
                 <w:rStyle w:val="Collegamentoipertestuale"/>
@@ -2169,7 +2170,7 @@
                 <w:noProof/>
                 <w:webHidden/>
               </w:rPr>
-              <w:instrText xml:space="preserve"> PAGEREF _Toc536455536 \h </w:instrText>
+              <w:instrText xml:space="preserve"> PAGEREF _Toc536540546 \h </w:instrText>
             </w:r>
             <w:r>
               <w:rPr>
@@ -2216,7 +2217,7 @@
               <w:lang w:eastAsia="it-IT"/>
             </w:rPr>
           </w:pPr>
-          <w:hyperlink w:anchor="_Toc536455537" w:history="1">
+          <w:hyperlink w:anchor="_Toc536540547" w:history="1">
             <w:r>
               <w:rPr>
                 <w:rStyle w:val="Collegamentoipertestuale"/>
@@ -2261,7 +2262,7 @@
                 <w:noProof/>
                 <w:webHidden/>
               </w:rPr>
-              <w:instrText xml:space="preserve"> PAGEREF _Toc536455537 \h </w:instrText>
+              <w:instrText xml:space="preserve"> PAGEREF _Toc536540547 \h </w:instrText>
             </w:r>
             <w:r>
               <w:rPr>
@@ -2307,7 +2308,7 @@
               <w:szCs w:val="22"/>
             </w:rPr>
           </w:pPr>
-          <w:hyperlink w:anchor="_Toc536455538" w:history="1">
+          <w:hyperlink w:anchor="_Toc536540548" w:history="1">
             <w:r>
               <w:rPr>
                 <w:rStyle w:val="Collegamentoipertestuale"/>
@@ -2351,7 +2352,7 @@
                 <w:noProof/>
                 <w:webHidden/>
               </w:rPr>
-              <w:instrText xml:space="preserve"> PAGEREF _Toc536455538 \h </w:instrText>
+              <w:instrText xml:space="preserve"> PAGEREF _Toc536540548 \h </w:instrText>
             </w:r>
             <w:r>
               <w:rPr>
@@ -2398,7 +2399,7 @@
               <w:lang w:eastAsia="it-IT"/>
             </w:rPr>
           </w:pPr>
-          <w:hyperlink w:anchor="_Toc536455539" w:history="1">
+          <w:hyperlink w:anchor="_Toc536540549" w:history="1">
             <w:r>
               <w:rPr>
                 <w:rStyle w:val="Collegamentoipertestuale"/>
@@ -2443,7 +2444,7 @@
                 <w:noProof/>
                 <w:webHidden/>
               </w:rPr>
-              <w:instrText xml:space="preserve"> PAGEREF _Toc536455539 \h </w:instrText>
+              <w:instrText xml:space="preserve"> PAGEREF _Toc536540549 \h </w:instrText>
             </w:r>
             <w:r>
               <w:rPr>
@@ -2490,7 +2491,7 @@
               <w:lang w:eastAsia="it-IT"/>
             </w:rPr>
           </w:pPr>
-          <w:hyperlink w:anchor="_Toc536455540" w:history="1">
+          <w:hyperlink w:anchor="_Toc536540550" w:history="1">
             <w:r>
               <w:rPr>
                 <w:rStyle w:val="Collegamentoipertestuale"/>
@@ -2535,7 +2536,7 @@
                 <w:noProof/>
                 <w:webHidden/>
               </w:rPr>
-              <w:instrText xml:space="preserve"> PAGEREF _Toc536455540 \h </w:instrText>
+              <w:instrText xml:space="preserve"> PAGEREF _Toc536540550 \h </w:instrText>
             </w:r>
             <w:r>
               <w:rPr>
@@ -2582,7 +2583,7 @@
               <w:lang w:eastAsia="it-IT"/>
             </w:rPr>
           </w:pPr>
-          <w:hyperlink w:anchor="_Toc536455541" w:history="1">
+          <w:hyperlink w:anchor="_Toc536540551" w:history="1">
             <w:r>
               <w:rPr>
                 <w:rStyle w:val="Collegamentoipertestuale"/>
@@ -2627,7 +2628,7 @@
                 <w:noProof/>
                 <w:webHidden/>
               </w:rPr>
-              <w:instrText xml:space="preserve"> PAGEREF _Toc536455541 \h </w:instrText>
+              <w:instrText xml:space="preserve"> PAGEREF _Toc536540551 \h </w:instrText>
             </w:r>
             <w:r>
               <w:rPr>
@@ -2674,7 +2675,7 @@
               <w:lang w:eastAsia="it-IT"/>
             </w:rPr>
           </w:pPr>
-          <w:hyperlink w:anchor="_Toc536455542" w:history="1">
+          <w:hyperlink w:anchor="_Toc536540552" w:history="1">
             <w:r>
               <w:rPr>
                 <w:rStyle w:val="Collegamentoipertestuale"/>
@@ -2719,7 +2720,7 @@
                 <w:noProof/>
                 <w:webHidden/>
               </w:rPr>
-              <w:instrText xml:space="preserve"> PAGEREF _Toc536455542 \h </w:instrText>
+              <w:instrText xml:space="preserve"> PAGEREF _Toc536540552 \h </w:instrText>
             </w:r>
             <w:r>
               <w:rPr>
@@ -2765,7 +2766,7 @@
               <w:szCs w:val="22"/>
             </w:rPr>
           </w:pPr>
-          <w:hyperlink w:anchor="_Toc536455543" w:history="1">
+          <w:hyperlink w:anchor="_Toc536540553" w:history="1">
             <w:r>
               <w:rPr>
                 <w:rStyle w:val="Collegamentoipertestuale"/>
@@ -2809,7 +2810,7 @@
                 <w:noProof/>
                 <w:webHidden/>
               </w:rPr>
-              <w:instrText xml:space="preserve"> PAGEREF _Toc536455543 \h </w:instrText>
+              <w:instrText xml:space="preserve"> PAGEREF _Toc536540553 \h </w:instrText>
             </w:r>
             <w:r>
               <w:rPr>
@@ -2856,7 +2857,7 @@
               <w:lang w:eastAsia="it-IT"/>
             </w:rPr>
           </w:pPr>
-          <w:hyperlink w:anchor="_Toc536455544" w:history="1">
+          <w:hyperlink w:anchor="_Toc536540554" w:history="1">
             <w:r>
               <w:rPr>
                 <w:rStyle w:val="Collegamentoipertestuale"/>
@@ -2901,7 +2902,7 @@
                 <w:noProof/>
                 <w:webHidden/>
               </w:rPr>
-              <w:instrText xml:space="preserve"> PAGEREF _Toc536455544 \h </w:instrText>
+              <w:instrText xml:space="preserve"> PAGEREF _Toc536540554 \h </w:instrText>
             </w:r>
             <w:r>
               <w:rPr>
@@ -2948,7 +2949,7 @@
               <w:lang w:eastAsia="it-IT"/>
             </w:rPr>
           </w:pPr>
-          <w:hyperlink w:anchor="_Toc536455545" w:history="1">
+          <w:hyperlink w:anchor="_Toc536540555" w:history="1">
             <w:r>
               <w:rPr>
                 <w:rStyle w:val="Collegamentoipertestuale"/>
@@ -2993,7 +2994,264 @@
                 <w:noProof/>
                 <w:webHidden/>
               </w:rPr>
-              <w:instrText xml:space="preserve"> PAGEREF _Toc536455545 \h </w:instrText>
+              <w:instrText xml:space="preserve"> PAGEREF _Toc536540555 \h </w:instrText>
+            </w:r>
+            <w:r>
+              <w:rPr>
+                <w:noProof/>
+                <w:webHidden/>
+              </w:rPr>
+            </w:r>
+            <w:r>
+              <w:rPr>
+                <w:noProof/>
+                <w:webHidden/>
+              </w:rPr>
+              <w:fldChar w:fldCharType="separate"/>
+            </w:r>
+            <w:r>
+              <w:rPr>
+                <w:noProof/>
+                <w:webHidden/>
+              </w:rPr>
+              <w:t>9</w:t>
+            </w:r>
+            <w:r>
+              <w:rPr>
+                <w:noProof/>
+                <w:webHidden/>
+              </w:rPr>
+              <w:fldChar w:fldCharType="end"/>
+            </w:r>
+          </w:hyperlink>
+        </w:p>
+        <w:p>
+          <w:pPr>
+            <w:pStyle w:val="Sommario1"/>
+            <w:rPr>
+              <w:rFonts w:asciiTheme="minorHAnsi" w:hAnsiTheme="minorHAnsi" w:cstheme="minorBidi"/>
+              <w:b w:val="0"/>
+              <w:color w:val="auto"/>
+              <w:sz w:val="22"/>
+              <w:szCs w:val="22"/>
+            </w:rPr>
+          </w:pPr>
+          <w:hyperlink w:anchor="_Toc536540556" w:history="1">
+            <w:r>
+              <w:rPr>
+                <w:rStyle w:val="Collegamentoipertestuale"/>
+              </w:rPr>
+              <w:t>3</w:t>
+            </w:r>
+            <w:r>
+              <w:rPr>
+                <w:rFonts w:asciiTheme="minorHAnsi" w:hAnsiTheme="minorHAnsi" w:cstheme="minorBidi"/>
+                <w:b w:val="0"/>
+                <w:color w:val="auto"/>
+                <w:sz w:val="22"/>
+                <w:szCs w:val="22"/>
+              </w:rPr>
+              <w:tab/>
+            </w:r>
+            <w:r>
+              <w:rPr>
+                <w:rStyle w:val="Collegamentoipertestuale"/>
+              </w:rPr>
+              <w:t>UML</w:t>
+            </w:r>
+            <w:r>
+              <w:rPr>
+                <w:webHidden/>
+              </w:rPr>
+              <w:tab/>
+            </w:r>
+            <w:r>
+              <w:rPr>
+                <w:webHidden/>
+              </w:rPr>
+              <w:fldChar w:fldCharType="begin"/>
+            </w:r>
+            <w:r>
+              <w:rPr>
+                <w:webHidden/>
+              </w:rPr>
+              <w:instrText xml:space="preserve"> PAGEREF _Toc536540556 \h </w:instrText>
+            </w:r>
+            <w:r>
+              <w:rPr>
+                <w:webHidden/>
+              </w:rPr>
+            </w:r>
+            <w:r>
+              <w:rPr>
+                <w:webHidden/>
+              </w:rPr>
+              <w:fldChar w:fldCharType="separate"/>
+            </w:r>
+            <w:r>
+              <w:rPr>
+                <w:webHidden/>
+              </w:rPr>
+              <w:t>9</w:t>
+            </w:r>
+            <w:r>
+              <w:rPr>
+                <w:webHidden/>
+              </w:rPr>
+              <w:fldChar w:fldCharType="end"/>
+            </w:r>
+          </w:hyperlink>
+        </w:p>
+        <w:p>
+          <w:pPr>
+            <w:pStyle w:val="Sommario2"/>
+            <w:tabs>
+              <w:tab w:val="left" w:pos="880"/>
+              <w:tab w:val="right" w:leader="dot" w:pos="9628"/>
+            </w:tabs>
+            <w:rPr>
+              <w:rFonts w:asciiTheme="minorHAnsi" w:hAnsiTheme="minorHAnsi" w:cstheme="minorBidi"/>
+              <w:noProof/>
+              <w:color w:val="auto"/>
+              <w:sz w:val="22"/>
+              <w:szCs w:val="22"/>
+            </w:rPr>
+          </w:pPr>
+          <w:hyperlink w:anchor="_Toc536540557" w:history="1">
+            <w:r>
+              <w:rPr>
+                <w:rStyle w:val="Collegamentoipertestuale"/>
+                <w:noProof/>
+              </w:rPr>
+              <w:t>3.1</w:t>
+            </w:r>
+            <w:r>
+              <w:rPr>
+                <w:rFonts w:asciiTheme="minorHAnsi" w:hAnsiTheme="minorHAnsi" w:cstheme="minorBidi"/>
+                <w:noProof/>
+                <w:color w:val="auto"/>
+                <w:sz w:val="22"/>
+                <w:szCs w:val="22"/>
+              </w:rPr>
+              <w:tab/>
+            </w:r>
+            <w:r>
+              <w:rPr>
+                <w:rStyle w:val="Collegamentoipertestuale"/>
+                <w:noProof/>
+              </w:rPr>
+              <w:t>Use Case Diagram</w:t>
+            </w:r>
+            <w:r>
+              <w:rPr>
+                <w:noProof/>
+                <w:webHidden/>
+              </w:rPr>
+              <w:tab/>
+            </w:r>
+            <w:r>
+              <w:rPr>
+                <w:noProof/>
+                <w:webHidden/>
+              </w:rPr>
+              <w:fldChar w:fldCharType="begin"/>
+            </w:r>
+            <w:r>
+              <w:rPr>
+                <w:noProof/>
+                <w:webHidden/>
+              </w:rPr>
+              <w:instrText xml:space="preserve"> PAGEREF _Toc536540557 \h </w:instrText>
+            </w:r>
+            <w:r>
+              <w:rPr>
+                <w:noProof/>
+                <w:webHidden/>
+              </w:rPr>
+            </w:r>
+            <w:r>
+              <w:rPr>
+                <w:noProof/>
+                <w:webHidden/>
+              </w:rPr>
+              <w:fldChar w:fldCharType="separate"/>
+            </w:r>
+            <w:r>
+              <w:rPr>
+                <w:noProof/>
+                <w:webHidden/>
+              </w:rPr>
+              <w:t>9</w:t>
+            </w:r>
+            <w:r>
+              <w:rPr>
+                <w:noProof/>
+                <w:webHidden/>
+              </w:rPr>
+              <w:fldChar w:fldCharType="end"/>
+            </w:r>
+          </w:hyperlink>
+        </w:p>
+        <w:p>
+          <w:pPr>
+            <w:pStyle w:val="Sommario2"/>
+            <w:tabs>
+              <w:tab w:val="left" w:pos="880"/>
+              <w:tab w:val="right" w:leader="dot" w:pos="9628"/>
+            </w:tabs>
+            <w:rPr>
+              <w:rFonts w:asciiTheme="minorHAnsi" w:hAnsiTheme="minorHAnsi" w:cstheme="minorBidi"/>
+              <w:noProof/>
+              <w:color w:val="auto"/>
+              <w:sz w:val="22"/>
+              <w:szCs w:val="22"/>
+            </w:rPr>
+          </w:pPr>
+          <w:hyperlink w:anchor="_Toc536540558" w:history="1">
+            <w:r>
+              <w:rPr>
+                <w:rStyle w:val="Collegamentoipertestuale"/>
+                <w:noProof/>
+              </w:rPr>
+              <w:t>3.2</w:t>
+            </w:r>
+            <w:r>
+              <w:rPr>
+                <w:rFonts w:asciiTheme="minorHAnsi" w:hAnsiTheme="minorHAnsi" w:cstheme="minorBidi"/>
+                <w:noProof/>
+                <w:color w:val="auto"/>
+                <w:sz w:val="22"/>
+                <w:szCs w:val="22"/>
+              </w:rPr>
+              <w:tab/>
+            </w:r>
+            <w:r>
+              <w:rPr>
+                <w:rStyle w:val="Collegamentoipertestuale"/>
+                <w:noProof/>
+              </w:rPr>
+              <w:t>Data Flow Diagram</w:t>
+            </w:r>
+            <w:r>
+              <w:rPr>
+                <w:noProof/>
+                <w:webHidden/>
+              </w:rPr>
+              <w:tab/>
+            </w:r>
+            <w:r>
+              <w:rPr>
+                <w:noProof/>
+                <w:webHidden/>
+              </w:rPr>
+              <w:fldChar w:fldCharType="begin"/>
+            </w:r>
+            <w:r>
+              <w:rPr>
+                <w:noProof/>
+                <w:webHidden/>
+              </w:rPr>
+              <w:instrText xml:space="preserve"> PAGEREF _Toc536540558 \h </w:instrText>
             </w:r>
             <w:r>
               <w:rPr>
@@ -3032,6 +3290,8 @@
             <w:fldChar w:fldCharType="end"/>
           </w:r>
         </w:p>
+        <w:bookmarkStart w:id="3" w:name="_GoBack" w:displacedByCustomXml="next"/>
+        <w:bookmarkEnd w:id="3" w:displacedByCustomXml="next"/>
       </w:sdtContent>
     </w:sdt>
     <w:p>
@@ -3054,7 +3314,7 @@
         </w:numPr>
         <w:spacing w:after="240"/>
       </w:pPr>
-      <w:bookmarkStart w:id="4" w:name="_Toc536455521"/>
+      <w:bookmarkStart w:id="4" w:name="_Toc536540531"/>
       <w:r>
         <w:lastRenderedPageBreak/>
         <w:t>Introduzione</w:t>
@@ -3078,7 +3338,7 @@
           <w:numId w:val="10"/>
         </w:numPr>
       </w:pPr>
-      <w:bookmarkStart w:id="5" w:name="_Toc536455522"/>
+      <w:bookmarkStart w:id="5" w:name="_Toc536540532"/>
       <w:r>
         <w:t>Scopo</w:t>
       </w:r>
@@ -3131,7 +3391,7 @@
         </w:numPr>
         <w:spacing w:after="240"/>
       </w:pPr>
-      <w:bookmarkStart w:id="6" w:name="_Toc536455523"/>
+      <w:bookmarkStart w:id="6" w:name="_Toc536540533"/>
       <w:r>
         <w:t xml:space="preserve">Descrizione </w:t>
       </w:r>
@@ -3148,7 +3408,7 @@
           <w:numId w:val="10"/>
         </w:numPr>
       </w:pPr>
-      <w:bookmarkStart w:id="7" w:name="_Toc536455524"/>
+      <w:bookmarkStart w:id="7" w:name="_Toc536540534"/>
       <w:r>
         <w:t>Schermata P</w:t>
       </w:r>
@@ -3291,7 +3551,7 @@
           <w:numId w:val="10"/>
         </w:numPr>
       </w:pPr>
-      <w:bookmarkStart w:id="8" w:name="_Toc536455525"/>
+      <w:bookmarkStart w:id="8" w:name="_Toc536540535"/>
       <w:r>
         <w:t>Anagrafica</w:t>
       </w:r>
@@ -3301,7 +3561,7 @@
       <w:pPr>
         <w:pStyle w:val="Titolo3"/>
       </w:pPr>
-      <w:bookmarkStart w:id="9" w:name="_Toc536455526"/>
+      <w:bookmarkStart w:id="9" w:name="_Toc536540536"/>
       <w:r>
         <w:t>2.</w:t>
       </w:r>
@@ -3457,7 +3717,7 @@
       <w:pPr>
         <w:pStyle w:val="Titolo3"/>
       </w:pPr>
-      <w:bookmarkStart w:id="10" w:name="_Toc536455527"/>
+      <w:bookmarkStart w:id="10" w:name="_Toc536540537"/>
       <w:r>
         <w:t>2.</w:t>
       </w:r>
@@ -3709,7 +3969,7 @@
       <w:pPr>
         <w:pStyle w:val="Titolo3"/>
       </w:pPr>
-      <w:bookmarkStart w:id="11" w:name="_Toc536455528"/>
+      <w:bookmarkStart w:id="11" w:name="_Toc536540538"/>
       <w:r>
         <w:t>2.</w:t>
       </w:r>
@@ -3912,7 +4172,7 @@
       <w:pPr>
         <w:pStyle w:val="Titolo3"/>
       </w:pPr>
-      <w:bookmarkStart w:id="12" w:name="_Toc536455529"/>
+      <w:bookmarkStart w:id="12" w:name="_Toc536540539"/>
       <w:r>
         <w:t>2.</w:t>
       </w:r>
@@ -3939,7 +4199,7 @@
           <w:numId w:val="10"/>
         </w:numPr>
       </w:pPr>
-      <w:bookmarkStart w:id="13" w:name="_Toc536455530"/>
+      <w:bookmarkStart w:id="13" w:name="_Toc536540540"/>
       <w:r>
         <w:t>Gestione Responsabili</w:t>
       </w:r>
@@ -3953,7 +4213,7 @@
           <w:numId w:val="10"/>
         </w:numPr>
       </w:pPr>
-      <w:bookmarkStart w:id="14" w:name="_Toc536455531"/>
+      <w:bookmarkStart w:id="14" w:name="_Toc536540541"/>
       <w:r>
         <w:t>Schermata Principale</w:t>
       </w:r>
@@ -4074,7 +4334,7 @@
           <w:numId w:val="10"/>
         </w:numPr>
       </w:pPr>
-      <w:bookmarkStart w:id="15" w:name="_Toc536455532"/>
+      <w:bookmarkStart w:id="15" w:name="_Toc536540542"/>
       <w:r>
         <w:t>Crea Nuova Nomina</w:t>
       </w:r>
@@ -4207,7 +4467,7 @@
           <w:numId w:val="10"/>
         </w:numPr>
       </w:pPr>
-      <w:bookmarkStart w:id="16" w:name="_Toc536455533"/>
+      <w:bookmarkStart w:id="16" w:name="_Toc536540543"/>
       <w:r>
         <w:t>Registro dei Trattamenti</w:t>
       </w:r>
@@ -4221,7 +4481,7 @@
           <w:numId w:val="10"/>
         </w:numPr>
       </w:pPr>
-      <w:bookmarkStart w:id="17" w:name="_Toc536455534"/>
+      <w:bookmarkStart w:id="17" w:name="_Toc536540544"/>
       <w:r>
         <w:t>Schermata Principale</w:t>
       </w:r>
@@ -4400,7 +4660,7 @@
           <w:numId w:val="10"/>
         </w:numPr>
       </w:pPr>
-      <w:bookmarkStart w:id="18" w:name="_Toc536455535"/>
+      <w:bookmarkStart w:id="18" w:name="_Toc536540545"/>
       <w:r>
         <w:t>Crea Nuovo Trattamento</w:t>
       </w:r>
@@ -4646,7 +4906,7 @@
           <w:numId w:val="10"/>
         </w:numPr>
       </w:pPr>
-      <w:bookmarkStart w:id="19" w:name="_Toc536455536"/>
+      <w:bookmarkStart w:id="19" w:name="_Toc536540546"/>
       <w:r>
         <w:t>Tutti i Dettagli</w:t>
       </w:r>
@@ -4681,7 +4941,7 @@
           <w:numId w:val="10"/>
         </w:numPr>
       </w:pPr>
-      <w:bookmarkStart w:id="20" w:name="_Toc536455537"/>
+      <w:bookmarkStart w:id="20" w:name="_Toc536540547"/>
       <w:r>
         <w:t>Ricerca</w:t>
       </w:r>
@@ -4701,7 +4961,7 @@
           <w:numId w:val="10"/>
         </w:numPr>
       </w:pPr>
-      <w:bookmarkStart w:id="21" w:name="_Toc536455538"/>
+      <w:bookmarkStart w:id="21" w:name="_Toc536540548"/>
       <w:r>
         <w:lastRenderedPageBreak/>
         <w:t>Calendario</w:t>
@@ -4716,7 +4976,7 @@
           <w:numId w:val="10"/>
         </w:numPr>
       </w:pPr>
-      <w:bookmarkStart w:id="22" w:name="_Toc536455539"/>
+      <w:bookmarkStart w:id="22" w:name="_Toc536540549"/>
       <w:r>
         <w:t>Schermata Principale</w:t>
       </w:r>
@@ -4778,7 +5038,7 @@
           <w:numId w:val="10"/>
         </w:numPr>
       </w:pPr>
-      <w:bookmarkStart w:id="23" w:name="_Toc536455540"/>
+      <w:bookmarkStart w:id="23" w:name="_Toc536540550"/>
       <w:r>
         <w:t>Inserimento Libero</w:t>
       </w:r>
@@ -4879,7 +5139,7 @@
           <w:numId w:val="10"/>
         </w:numPr>
       </w:pPr>
-      <w:bookmarkStart w:id="24" w:name="_Toc536455541"/>
+      <w:bookmarkStart w:id="24" w:name="_Toc536540551"/>
       <w:r>
         <w:t>Inserimento Predefinito</w:t>
       </w:r>
@@ -4905,7 +5165,7 @@
           <w:numId w:val="10"/>
         </w:numPr>
       </w:pPr>
-      <w:bookmarkStart w:id="25" w:name="_Toc536455542"/>
+      <w:bookmarkStart w:id="25" w:name="_Toc536540552"/>
       <w:r>
         <w:t>Notifica</w:t>
       </w:r>
@@ -4931,7 +5191,7 @@
           <w:numId w:val="10"/>
         </w:numPr>
       </w:pPr>
-      <w:bookmarkStart w:id="26" w:name="_Toc536455543"/>
+      <w:bookmarkStart w:id="26" w:name="_Toc536540553"/>
       <w:r>
         <w:t>Gestore Documenti</w:t>
       </w:r>
@@ -4945,7 +5205,7 @@
           <w:numId w:val="10"/>
         </w:numPr>
       </w:pPr>
-      <w:bookmarkStart w:id="27" w:name="_Toc536455544"/>
+      <w:bookmarkStart w:id="27" w:name="_Toc536540554"/>
       <w:r>
         <w:t>Schermata Principale</w:t>
       </w:r>
@@ -5059,7 +5319,7 @@
           <w:numId w:val="10"/>
         </w:numPr>
       </w:pPr>
-      <w:bookmarkStart w:id="28" w:name="_Toc536455545"/>
+      <w:bookmarkStart w:id="28" w:name="_Toc536540555"/>
       <w:r>
         <w:t>Inserimento</w:t>
       </w:r>
@@ -5131,9 +5391,193 @@
         <w:t>selezione automatica della data corrente</w:t>
       </w:r>
     </w:p>
+    <w:p/>
+    <w:p/>
+    <w:p>
+      <w:pPr>
+        <w:pStyle w:val="Titolo1"/>
+        <w:numPr>
+          <w:ilvl w:val="0"/>
+          <w:numId w:val="10"/>
+        </w:numPr>
+        <w:spacing w:after="240"/>
+      </w:pPr>
+      <w:bookmarkStart w:id="29" w:name="_Toc536540556"/>
+      <w:r>
+        <w:t>UML</w:t>
+      </w:r>
+      <w:bookmarkEnd w:id="29"/>
+    </w:p>
+    <w:p>
+      <w:pPr>
+        <w:pStyle w:val="Titolo2"/>
+        <w:numPr>
+          <w:ilvl w:val="1"/>
+          <w:numId w:val="10"/>
+        </w:numPr>
+      </w:pPr>
+      <w:bookmarkStart w:id="30" w:name="_Toc536540557"/>
+      <w:r>
+        <w:t xml:space="preserve">Use Case </w:t>
+      </w:r>
+      <w:proofErr w:type="spellStart"/>
+      <w:r>
+        <w:t>Diagram</w:t>
+      </w:r>
+      <w:bookmarkEnd w:id="30"/>
+      <w:proofErr w:type="spellEnd"/>
+    </w:p>
+    <w:p/>
+    <w:p>
+      <w:r>
+        <w:rPr>
+          <w:noProof/>
+        </w:rPr>
+        <w:drawing>
+          <wp:inline distT="0" distB="0" distL="0" distR="0" wp14:anchorId="271AEBDE" wp14:editId="05DCF5EF">
+            <wp:extent cx="6120130" cy="2582545"/>
+            <wp:effectExtent l="0" t="0" r="0" b="8255"/>
+            <wp:docPr id="3" name="Immagine 3"/>
+            <wp:cNvGraphicFramePr>
+              <a:graphicFrameLocks xmlns:a="http://schemas.openxmlformats.org/drawingml/2006/main" noChangeAspect="1"/>
+            </wp:cNvGraphicFramePr>
+            <a:graphic xmlns:a="http://schemas.openxmlformats.org/drawingml/2006/main">
+              <a:graphicData uri="http://schemas.openxmlformats.org/drawingml/2006/picture">
+                <pic:pic xmlns:pic="http://schemas.openxmlformats.org/drawingml/2006/picture">
+                  <pic:nvPicPr>
+                    <pic:cNvPr id="0" name="Picture 1"/>
+                    <pic:cNvPicPr>
+                      <a:picLocks noChangeAspect="1" noChangeArrowheads="1"/>
+                    </pic:cNvPicPr>
+                  </pic:nvPicPr>
+                  <pic:blipFill>
+                    <a:blip r:embed="rId10">
+                      <a:extLst>
+                        <a:ext uri="{28A0092B-C50C-407E-A947-70E740481C1C}">
+                          <a14:useLocalDpi xmlns:a14="http://schemas.microsoft.com/office/drawing/2010/main" val="0"/>
+                        </a:ext>
+                      </a:extLst>
+                    </a:blip>
+                    <a:srcRect/>
+                    <a:stretch>
+                      <a:fillRect/>
+                    </a:stretch>
+                  </pic:blipFill>
+                  <pic:spPr bwMode="auto">
+                    <a:xfrm>
+                      <a:off x="0" y="0"/>
+                      <a:ext cx="6120130" cy="2582545"/>
+                    </a:xfrm>
+                    <a:prstGeom prst="rect">
+                      <a:avLst/>
+                    </a:prstGeom>
+                    <a:noFill/>
+                    <a:ln>
+                      <a:noFill/>
+                    </a:ln>
+                  </pic:spPr>
+                </pic:pic>
+              </a:graphicData>
+            </a:graphic>
+          </wp:inline>
+        </w:drawing>
+      </w:r>
+    </w:p>
+    <w:p/>
+    <w:p>
+      <w:pPr>
+        <w:pStyle w:val="Paragrafoelenco"/>
+        <w:numPr>
+          <w:ilvl w:val="1"/>
+          <w:numId w:val="10"/>
+        </w:numPr>
+        <w:outlineLvl w:val="1"/>
+        <w:rPr>
+          <w:b/>
+          <w:sz w:val="28"/>
+          <w:szCs w:val="28"/>
+        </w:rPr>
+      </w:pPr>
+      <w:bookmarkStart w:id="31" w:name="_Toc536540558"/>
+      <w:r>
+        <w:rPr>
+          <w:b/>
+          <w:sz w:val="28"/>
+          <w:szCs w:val="28"/>
+        </w:rPr>
+        <w:t xml:space="preserve">Data Flow </w:t>
+      </w:r>
+      <w:proofErr w:type="spellStart"/>
+      <w:r>
+        <w:rPr>
+          <w:b/>
+          <w:sz w:val="28"/>
+          <w:szCs w:val="28"/>
+        </w:rPr>
+        <w:t>Diagram</w:t>
+      </w:r>
+      <w:bookmarkEnd w:id="31"/>
+      <w:proofErr w:type="spellEnd"/>
+    </w:p>
+    <w:p>
+      <w:r>
+        <w:rPr>
+          <w:noProof/>
+        </w:rPr>
+        <w:lastRenderedPageBreak/>
+        <w:drawing>
+          <wp:inline distT="0" distB="0" distL="0" distR="0" wp14:anchorId="02CCCA46" wp14:editId="4B18187A">
+            <wp:extent cx="5166360" cy="5067300"/>
+            <wp:effectExtent l="0" t="0" r="0" b="0"/>
+            <wp:docPr id="4" name="Immagine 4"/>
+            <wp:cNvGraphicFramePr>
+              <a:graphicFrameLocks xmlns:a="http://schemas.openxmlformats.org/drawingml/2006/main" noChangeAspect="1"/>
+            </wp:cNvGraphicFramePr>
+            <a:graphic xmlns:a="http://schemas.openxmlformats.org/drawingml/2006/main">
+              <a:graphicData uri="http://schemas.openxmlformats.org/drawingml/2006/picture">
+                <pic:pic xmlns:pic="http://schemas.openxmlformats.org/drawingml/2006/picture">
+                  <pic:nvPicPr>
+                    <pic:cNvPr id="0" name="Picture 3"/>
+                    <pic:cNvPicPr>
+                      <a:picLocks noChangeAspect="1" noChangeArrowheads="1"/>
+                    </pic:cNvPicPr>
+                  </pic:nvPicPr>
+                  <pic:blipFill>
+                    <a:blip r:embed="rId11">
+                      <a:extLst>
+                        <a:ext uri="{28A0092B-C50C-407E-A947-70E740481C1C}">
+                          <a14:useLocalDpi xmlns:a14="http://schemas.microsoft.com/office/drawing/2010/main" val="0"/>
+                        </a:ext>
+                      </a:extLst>
+                    </a:blip>
+                    <a:srcRect/>
+                    <a:stretch>
+                      <a:fillRect/>
+                    </a:stretch>
+                  </pic:blipFill>
+                  <pic:spPr bwMode="auto">
+                    <a:xfrm>
+                      <a:off x="0" y="0"/>
+                      <a:ext cx="5166360" cy="5067300"/>
+                    </a:xfrm>
+                    <a:prstGeom prst="rect">
+                      <a:avLst/>
+                    </a:prstGeom>
+                    <a:noFill/>
+                    <a:ln>
+                      <a:noFill/>
+                    </a:ln>
+                  </pic:spPr>
+                </pic:pic>
+              </a:graphicData>
+            </a:graphic>
+          </wp:inline>
+        </w:drawing>
+      </w:r>
+    </w:p>
     <w:sectPr>
-      <w:headerReference w:type="default" r:id="rId10"/>
-      <w:footerReference w:type="default" r:id="rId11"/>
+      <w:headerReference w:type="default" r:id="rId12"/>
+      <w:footerReference w:type="default" r:id="rId13"/>
       <w:pgSz w:w="11906" w:h="16838"/>
       <w:pgMar w:top="1417" w:right="1134" w:bottom="1134" w:left="1134" w:header="708" w:footer="708" w:gutter="0"/>
       <w:cols w:space="708"/>
@@ -5177,6 +5621,7 @@
         <w:docPartUnique/>
       </w:docPartObj>
     </w:sdtPr>
+    <w:sdtEndPr/>
     <w:sdtContent>
       <w:p>
         <w:pPr>
@@ -10600,6 +11045,7 @@
     <w:lsdException w:name="HTML Sample" w:semiHidden="1" w:unhideWhenUsed="1"/>
     <w:lsdException w:name="HTML Typewriter" w:semiHidden="1" w:unhideWhenUsed="1"/>
     <w:lsdException w:name="HTML Variable" w:semiHidden="1" w:unhideWhenUsed="1"/>
+    <w:lsdException w:name="Normal Table" w:semiHidden="1" w:unhideWhenUsed="1"/>
     <w:lsdException w:name="annotation subject" w:semiHidden="1" w:unhideWhenUsed="1"/>
     <w:lsdException w:name="No List" w:semiHidden="1" w:unhideWhenUsed="1"/>
     <w:lsdException w:name="Outline List 1" w:semiHidden="1" w:unhideWhenUsed="1"/>
@@ -10643,8 +11089,10 @@
     <w:lsdException w:name="Table Elegant" w:semiHidden="1" w:unhideWhenUsed="1"/>
     <w:lsdException w:name="Table Professional" w:semiHidden="1" w:unhideWhenUsed="1"/>
     <w:lsdException w:name="Table Subtle 1" w:semiHidden="1" w:unhideWhenUsed="1"/>
+    <w:lsdException w:name="Table Subtle 2" w:semiHidden="1" w:unhideWhenUsed="1"/>
     <w:lsdException w:name="Table Web 1" w:semiHidden="1" w:unhideWhenUsed="1"/>
     <w:lsdException w:name="Table Web 2" w:semiHidden="1" w:unhideWhenUsed="1"/>
+    <w:lsdException w:name="Table Web 3" w:semiHidden="1" w:unhideWhenUsed="1"/>
     <w:lsdException w:name="Balloon Text" w:semiHidden="1" w:unhideWhenUsed="1"/>
     <w:lsdException w:name="Table Grid" w:uiPriority="39"/>
     <w:lsdException w:name="Table Theme" w:semiHidden="1" w:unhideWhenUsed="1"/>
@@ -11559,7 +12007,7 @@
 </file>
 
 <file path=customXml/itemProps1.xml><?xml version="1.0" encoding="utf-8"?>
-<ds:datastoreItem xmlns:ds="http://schemas.openxmlformats.org/officeDocument/2006/customXml" ds:itemID="{1E2CFEF9-B4EC-4093-A581-334AD9904F7D}">
+<ds:datastoreItem xmlns:ds="http://schemas.openxmlformats.org/officeDocument/2006/customXml" ds:itemID="{F07DA5D4-FFA8-44FA-BDAE-8930025ABF33}">
   <ds:schemaRefs>
     <ds:schemaRef ds:uri="http://schemas.openxmlformats.org/officeDocument/2006/bibliography"/>
   </ds:schemaRefs>

</xml_diff>